<commit_message>
Removed Unwanted header and added page numbers
</commit_message>
<xml_diff>
--- a/Assignment1AbhishekAman.docx
+++ b/Assignment1AbhishekAman.docx
@@ -44,6 +44,7 @@
           <w:headerReference w:type="default" r:id="rId10"/>
           <w:footerReference w:type="even" r:id="rId11"/>
           <w:footerReference w:type="default" r:id="rId12"/>
+          <w:footerReference w:type="first" r:id="rId13"/>
           <w:endnotePr>
             <w:numFmt w:val="decimal"/>
           </w:endnotePr>
@@ -299,8 +300,6 @@
         </w:rPr>
         <w:br/>
       </w:r>
-      <w:bookmarkStart w:id="0" w:name="_GoBack"/>
-      <w:bookmarkEnd w:id="0"/>
       <w:r>
         <w:rPr>
           <w:sz w:val="20"/>
@@ -1109,7 +1108,7 @@
         </w:rPr>
         <w:t xml:space="preserve">In </w:t>
       </w:r>
-      <w:bookmarkStart w:id="1" w:name="_Hlk30717049"/>
+      <w:bookmarkStart w:id="0" w:name="_Hlk30717049"/>
       <w:proofErr w:type="spellStart"/>
       <w:r>
         <w:rPr>
@@ -1146,7 +1145,7 @@
         </w:rPr>
         <w:t>, Heikkila (2012)</w:t>
       </w:r>
-      <w:bookmarkEnd w:id="1"/>
+      <w:bookmarkEnd w:id="0"/>
       <w:r>
         <w:rPr>
           <w:b w:val="0"/>
@@ -1302,7 +1301,15 @@
         <w:rPr>
           <w14:ligatures w14:val="standard"/>
         </w:rPr>
-        <w:t xml:space="preserve"> the same cannot be said about the same process at a large scale. With such a large</w:t>
+        <w:t xml:space="preserve"> the same cannot be said about the same process at a large scale. With such a </w:t>
+      </w:r>
+      <w:bookmarkStart w:id="1" w:name="_GoBack"/>
+      <w:bookmarkEnd w:id="1"/>
+      <w:r>
+        <w:rPr>
+          <w14:ligatures w14:val="standard"/>
+        </w:rPr>
+        <w:t>large</w:t>
       </w:r>
       <w:r>
         <w:rPr>
@@ -1703,7 +1710,7 @@
         </w:rPr>
         <w:tab/>
       </w:r>
-      <w:hyperlink r:id="rId13" w:history="1">
+      <w:hyperlink r:id="rId14" w:history="1">
         <w:r>
           <w:rPr>
             <w:rStyle w:val="Hyperlink"/>
@@ -1781,10 +1788,7 @@
       </w:r>
       <w:proofErr w:type="gramStart"/>
       <w:r>
-        <w:t xml:space="preserve">]  </w:t>
-      </w:r>
-      <w:r>
-        <w:t>Challenges</w:t>
+        <w:t>]  Challenges</w:t>
       </w:r>
       <w:proofErr w:type="gramEnd"/>
       <w:r>
@@ -1796,16 +1800,7 @@
       </w:r>
       <w:proofErr w:type="spellEnd"/>
       <w:r>
-        <w:t xml:space="preserve"> literature review</w:t>
-      </w:r>
-      <w:r>
-        <w:t xml:space="preserve"> </w:t>
-      </w:r>
-      <w:r>
-        <w:t>Kim</w:t>
-      </w:r>
-      <w:r>
-        <w:t xml:space="preserve">, </w:t>
+        <w:t xml:space="preserve"> literature review Kim, </w:t>
       </w:r>
       <w:proofErr w:type="spellStart"/>
       <w:r>
@@ -1813,13 +1808,7 @@
       </w:r>
       <w:proofErr w:type="spellEnd"/>
       <w:r>
-        <w:t xml:space="preserve">, </w:t>
-      </w:r>
-      <w:r>
-        <w:t>Maria</w:t>
-      </w:r>
-      <w:r>
-        <w:t xml:space="preserve">, </w:t>
+        <w:t xml:space="preserve">, Maria, </w:t>
       </w:r>
       <w:proofErr w:type="spellStart"/>
       <w:r>
@@ -1827,13 +1816,7 @@
       </w:r>
       <w:proofErr w:type="spellEnd"/>
       <w:r>
-        <w:t xml:space="preserve">, </w:t>
-      </w:r>
-      <w:r>
-        <w:t>Casper</w:t>
-      </w:r>
-      <w:r>
-        <w:t xml:space="preserve">, </w:t>
+        <w:t xml:space="preserve">, Casper, </w:t>
       </w:r>
       <w:proofErr w:type="spellStart"/>
       <w:r>
@@ -1887,13 +1870,7 @@
         <w:pStyle w:val="Bibentry"/>
       </w:pPr>
       <w:r>
-        <w:t xml:space="preserve">[7] </w:t>
-      </w:r>
-      <w:r>
-        <w:t>Balancing Agile and Structured Development Approaches to Successfully Manage Large Distributed Software Projects: A Case Study from the Cruise Line Industry</w:t>
-      </w:r>
-      <w:r>
-        <w:t xml:space="preserve"> Batra, Xia, </w:t>
+        <w:t xml:space="preserve">[7] Balancing Agile and Structured Development Approaches to Successfully Manage Large Distributed Software Projects: A Case Study from the Cruise Line Industry Batra, Xia, </w:t>
       </w:r>
       <w:proofErr w:type="spellStart"/>
       <w:r>
@@ -2185,15 +2162,49 @@
 
 <file path=word/footer1.xml><?xml version="1.0" encoding="utf-8"?>
 <w:ftr xmlns:wpc="http://schemas.microsoft.com/office/word/2010/wordprocessingCanvas" xmlns:cx="http://schemas.microsoft.com/office/drawing/2014/chartex" xmlns:cx1="http://schemas.microsoft.com/office/drawing/2015/9/8/chartex" xmlns:cx2="http://schemas.microsoft.com/office/drawing/2015/10/21/chartex" xmlns:cx3="http://schemas.microsoft.com/office/drawing/2016/5/9/chartex" xmlns:cx4="http://schemas.microsoft.com/office/drawing/2016/5/10/chartex" xmlns:cx5="http://schemas.microsoft.com/office/drawing/2016/5/11/chartex" xmlns:cx6="http://schemas.microsoft.com/office/drawing/2016/5/12/chartex" xmlns:cx7="http://schemas.microsoft.com/office/drawing/2016/5/13/chartex" xmlns:cx8="http://schemas.microsoft.com/office/drawing/2016/5/14/chartex" xmlns:mc="http://schemas.openxmlformats.org/markup-compatibility/2006" xmlns:aink="http://schemas.microsoft.com/office/drawing/2016/ink" xmlns:am3d="http://schemas.microsoft.com/office/drawing/2017/model3d" xmlns:o="urn:schemas-microsoft-com:office:office" xmlns:r="http://schemas.openxmlformats.org/officeDocument/2006/relationships" xmlns:m="http://schemas.openxmlformats.org/officeDocument/2006/math" xmlns:v="urn:schemas-microsoft-com:vml" xmlns:wp14="http://schemas.microsoft.com/office/word/2010/wordprocessingDrawing" xmlns:wp="http://schemas.openxmlformats.org/drawingml/2006/wordprocessingDrawing" xmlns:w10="urn:schemas-microsoft-com:office:word" xmlns:w="http://schemas.openxmlformats.org/wordprocessingml/2006/main" xmlns:w14="http://schemas.microsoft.com/office/word/2010/wordml" xmlns:w15="http://schemas.microsoft.com/office/word/2012/wordml" xmlns:w16cid="http://schemas.microsoft.com/office/word/2016/wordml/cid" xmlns:w16se="http://schemas.microsoft.com/office/word/2015/wordml/symex" xmlns:wpg="http://schemas.microsoft.com/office/word/2010/wordprocessingGroup" xmlns:wpi="http://schemas.microsoft.com/office/word/2010/wordprocessingInk" xmlns:wne="http://schemas.microsoft.com/office/word/2006/wordml" xmlns:wps="http://schemas.microsoft.com/office/word/2010/wordprocessingShape" mc:Ignorable="w14 w15 w16se w16cid wp14">
-  <w:p>
-    <w:pPr>
-      <w:pStyle w:val="Footer"/>
+  <w:sdt>
+    <w:sdtPr>
+      <w:id w:val="435479086"/>
+      <w:docPartObj>
+        <w:docPartGallery w:val="Page Numbers (Bottom of Page)"/>
+        <w:docPartUnique/>
+      </w:docPartObj>
+    </w:sdtPr>
+    <w:sdtEndPr>
       <w:rPr>
-        <w:rStyle w:val="PageNumber"/>
-        <w:rFonts w:ascii="Linux Biolinum" w:hAnsi="Linux Biolinum" w:cs="Linux Biolinum"/>
+        <w:noProof/>
       </w:rPr>
-    </w:pPr>
-  </w:p>
+    </w:sdtEndPr>
+    <w:sdtContent>
+      <w:p>
+        <w:pPr>
+          <w:pStyle w:val="Footer"/>
+          <w:jc w:val="right"/>
+        </w:pPr>
+        <w:r>
+          <w:fldChar w:fldCharType="begin"/>
+        </w:r>
+        <w:r>
+          <w:instrText xml:space="preserve"> PAGE   \* MERGEFORMAT </w:instrText>
+        </w:r>
+        <w:r>
+          <w:fldChar w:fldCharType="separate"/>
+        </w:r>
+        <w:r>
+          <w:rPr>
+            <w:noProof/>
+          </w:rPr>
+          <w:t>2</w:t>
+        </w:r>
+        <w:r>
+          <w:rPr>
+            <w:noProof/>
+          </w:rPr>
+          <w:fldChar w:fldCharType="end"/>
+        </w:r>
+      </w:p>
+    </w:sdtContent>
+  </w:sdt>
   <w:p>
     <w:pPr>
       <w:pStyle w:val="Footer"/>
@@ -2215,6 +2226,59 @@
       <w:rPr>
         <w:rFonts w:ascii="Linux Biolinum" w:hAnsi="Linux Biolinum" w:cs="Linux Biolinum"/>
       </w:rPr>
+    </w:pPr>
+  </w:p>
+</w:ftr>
+</file>
+
+<file path=word/footer3.xml><?xml version="1.0" encoding="utf-8"?>
+<w:ftr xmlns:wpc="http://schemas.microsoft.com/office/word/2010/wordprocessingCanvas" xmlns:cx="http://schemas.microsoft.com/office/drawing/2014/chartex" xmlns:cx1="http://schemas.microsoft.com/office/drawing/2015/9/8/chartex" xmlns:cx2="http://schemas.microsoft.com/office/drawing/2015/10/21/chartex" xmlns:cx3="http://schemas.microsoft.com/office/drawing/2016/5/9/chartex" xmlns:cx4="http://schemas.microsoft.com/office/drawing/2016/5/10/chartex" xmlns:cx5="http://schemas.microsoft.com/office/drawing/2016/5/11/chartex" xmlns:cx6="http://schemas.microsoft.com/office/drawing/2016/5/12/chartex" xmlns:cx7="http://schemas.microsoft.com/office/drawing/2016/5/13/chartex" xmlns:cx8="http://schemas.microsoft.com/office/drawing/2016/5/14/chartex" xmlns:mc="http://schemas.openxmlformats.org/markup-compatibility/2006" xmlns:aink="http://schemas.microsoft.com/office/drawing/2016/ink" xmlns:am3d="http://schemas.microsoft.com/office/drawing/2017/model3d" xmlns:o="urn:schemas-microsoft-com:office:office" xmlns:r="http://schemas.openxmlformats.org/officeDocument/2006/relationships" xmlns:m="http://schemas.openxmlformats.org/officeDocument/2006/math" xmlns:v="urn:schemas-microsoft-com:vml" xmlns:wp14="http://schemas.microsoft.com/office/word/2010/wordprocessingDrawing" xmlns:wp="http://schemas.openxmlformats.org/drawingml/2006/wordprocessingDrawing" xmlns:w10="urn:schemas-microsoft-com:office:word" xmlns:w="http://schemas.openxmlformats.org/wordprocessingml/2006/main" xmlns:w14="http://schemas.microsoft.com/office/word/2010/wordml" xmlns:w15="http://schemas.microsoft.com/office/word/2012/wordml" xmlns:w16cid="http://schemas.microsoft.com/office/word/2016/wordml/cid" xmlns:w16se="http://schemas.microsoft.com/office/word/2015/wordml/symex" xmlns:wpg="http://schemas.microsoft.com/office/word/2010/wordprocessingGroup" xmlns:wpi="http://schemas.microsoft.com/office/word/2010/wordprocessingInk" xmlns:wne="http://schemas.microsoft.com/office/word/2006/wordml" xmlns:wps="http://schemas.microsoft.com/office/word/2010/wordprocessingShape" mc:Ignorable="w14 w15 w16se w16cid wp14">
+  <w:sdt>
+    <w:sdtPr>
+      <w:id w:val="1756551214"/>
+      <w:docPartObj>
+        <w:docPartGallery w:val="Page Numbers (Bottom of Page)"/>
+        <w:docPartUnique/>
+      </w:docPartObj>
+    </w:sdtPr>
+    <w:sdtEndPr>
+      <w:rPr>
+        <w:noProof/>
+      </w:rPr>
+    </w:sdtEndPr>
+    <w:sdtContent>
+      <w:p>
+        <w:pPr>
+          <w:pStyle w:val="Footer"/>
+          <w:jc w:val="right"/>
+        </w:pPr>
+        <w:r>
+          <w:fldChar w:fldCharType="begin"/>
+        </w:r>
+        <w:r>
+          <w:instrText xml:space="preserve"> PAGE   \* MERGEFORMAT </w:instrText>
+        </w:r>
+        <w:r>
+          <w:fldChar w:fldCharType="separate"/>
+        </w:r>
+        <w:r>
+          <w:rPr>
+            <w:noProof/>
+          </w:rPr>
+          <w:t>2</w:t>
+        </w:r>
+        <w:r>
+          <w:rPr>
+            <w:noProof/>
+          </w:rPr>
+          <w:fldChar w:fldCharType="end"/>
+        </w:r>
+      </w:p>
+    </w:sdtContent>
+  </w:sdt>
+  <w:p>
+    <w:pPr>
+      <w:pStyle w:val="Footer"/>
     </w:pPr>
   </w:p>
 </w:ftr>
@@ -2271,12 +2335,6 @@
               <w:rFonts w:ascii="Linux Biolinum" w:hAnsi="Linux Biolinum" w:cs="Linux Biolinum"/>
             </w:rPr>
           </w:pPr>
-          <w:r>
-            <w:rPr>
-              <w:rFonts w:ascii="Linux Biolinum" w:hAnsi="Linux Biolinum" w:cs="Linux Biolinum"/>
-            </w:rPr>
-            <w:t>WOODSTOCK’18, June, 2018, El Paso, Texas USA</w:t>
-          </w:r>
         </w:p>
       </w:tc>
       <w:tc>
@@ -2296,12 +2354,6 @@
               <w:rFonts w:ascii="Linux Biolinum" w:hAnsi="Linux Biolinum" w:cs="Linux Biolinum"/>
             </w:rPr>
           </w:pPr>
-          <w:r>
-            <w:rPr>
-              <w:rFonts w:ascii="Linux Biolinum" w:hAnsi="Linux Biolinum" w:cs="Linux Biolinum"/>
-            </w:rPr>
-            <w:t>F. Surname et al.</w:t>
-          </w:r>
         </w:p>
       </w:tc>
     </w:tr>
@@ -5096,7 +5148,7 @@
     <w:lsdException w:name="footnote text" w:semiHidden="1" w:unhideWhenUsed="1"/>
     <w:lsdException w:name="annotation text" w:semiHidden="1" w:unhideWhenUsed="1"/>
     <w:lsdException w:name="header" w:semiHidden="1" w:unhideWhenUsed="1"/>
-    <w:lsdException w:name="footer" w:semiHidden="1" w:unhideWhenUsed="1"/>
+    <w:lsdException w:name="footer" w:semiHidden="1" w:uiPriority="99" w:unhideWhenUsed="1"/>
     <w:lsdException w:name="index heading" w:semiHidden="1" w:unhideWhenUsed="1"/>
     <w:lsdException w:name="caption" w:locked="1" w:semiHidden="1" w:uiPriority="35" w:unhideWhenUsed="1" w:qFormat="1"/>
     <w:lsdException w:name="table of figures" w:semiHidden="1" w:unhideWhenUsed="1"/>
@@ -5162,6 +5214,7 @@
     <w:lsdException w:name="HTML Sample" w:semiHidden="1" w:unhideWhenUsed="1"/>
     <w:lsdException w:name="HTML Typewriter" w:semiHidden="1" w:unhideWhenUsed="1"/>
     <w:lsdException w:name="HTML Variable" w:semiHidden="1" w:unhideWhenUsed="1"/>
+    <w:lsdException w:name="Normal Table" w:semiHidden="1" w:unhideWhenUsed="1"/>
     <w:lsdException w:name="annotation subject" w:semiHidden="1" w:unhideWhenUsed="1"/>
     <w:lsdException w:name="No List" w:semiHidden="1" w:uiPriority="99" w:unhideWhenUsed="1"/>
     <w:lsdException w:name="Outline List 1" w:semiHidden="1" w:unhideWhenUsed="1"/>
@@ -5208,8 +5261,10 @@
     <w:lsdException w:name="Table Subtle 2" w:semiHidden="1" w:unhideWhenUsed="1"/>
     <w:lsdException w:name="Table Web 1" w:semiHidden="1" w:unhideWhenUsed="1"/>
     <w:lsdException w:name="Table Web 2" w:semiHidden="1" w:unhideWhenUsed="1"/>
+    <w:lsdException w:name="Table Web 3" w:semiHidden="1" w:unhideWhenUsed="1"/>
     <w:lsdException w:name="Balloon Text" w:semiHidden="1" w:unhideWhenUsed="1"/>
     <w:lsdException w:name="Table Grid" w:locked="1"/>
+    <w:lsdException w:name="Table Theme" w:semiHidden="1" w:unhideWhenUsed="1"/>
     <w:lsdException w:name="Placeholder Text" w:semiHidden="1" w:uiPriority="99"/>
     <w:lsdException w:name="No Spacing" w:uiPriority="1" w:qFormat="1"/>
     <w:lsdException w:name="Light Shading" w:uiPriority="60"/>
@@ -5754,6 +5809,7 @@
     <w:name w:val="footer"/>
     <w:basedOn w:val="Normal"/>
     <w:link w:val="FooterChar"/>
+    <w:uiPriority w:val="99"/>
     <w:rsid w:val="00586A35"/>
     <w:pPr>
       <w:tabs>
@@ -5766,6 +5822,7 @@
     <w:name w:val="Footer Char"/>
     <w:basedOn w:val="DefaultParagraphFont"/>
     <w:link w:val="Footer"/>
+    <w:uiPriority w:val="99"/>
     <w:locked/>
     <w:rsid w:val="00586A35"/>
     <w:rPr>
@@ -11336,7 +11393,7 @@
 </file>
 
 <file path=customXml/itemProps2.xml><?xml version="1.0" encoding="utf-8"?>
-<ds:datastoreItem xmlns:ds="http://schemas.openxmlformats.org/officeDocument/2006/customXml" ds:itemID="{6A70300E-7120-4DD0-83A9-B3E9F7508829}">
+<ds:datastoreItem xmlns:ds="http://schemas.openxmlformats.org/officeDocument/2006/customXml" ds:itemID="{BC7672A6-4477-46D3-9448-B4E38588A445}">
   <ds:schemaRefs>
     <ds:schemaRef ds:uri="http://schemas.openxmlformats.org/officeDocument/2006/bibliography"/>
   </ds:schemaRefs>

</xml_diff>